<commit_message>
update malware artifact ext
</commit_message>
<xml_diff>
--- a/extension-definition-specifications/malware-artifact/Malware Sample Artifact Extension.docx
+++ b/extension-definition-specifications/malware-artifact/Malware Sample Artifact Extension.docx
@@ -790,7 +790,59 @@
           <w:vertAlign w:val="baseline"/>
           <w:rtl w:val="0"/>
         </w:rPr>
-        <w:t xml:space="preserve">Figure 1 is an example malware sample Artifact and includes a sample STIX Extension Definition object.</w:t>
+        <w:t xml:space="preserve">Figure 1 is an example malware sample </w:t>
+      </w:r>
+      <w:r>
+        <w:rPr>
+          <w:rFonts w:ascii="Times New Roman" w:cs="Times New Roman" w:eastAsia="Times New Roman" w:hAnsi="Times New Roman"/>
+          <w:sz w:val="24"/>
+          <w:szCs w:val="24"/>
+          <w:rtl w:val="0"/>
+        </w:rPr>
+        <w:t xml:space="preserve">a</w:t>
+      </w:r>
+      <w:r>
+        <w:rPr>
+          <w:rFonts w:ascii="Times New Roman" w:cs="Times New Roman" w:eastAsia="Times New Roman" w:hAnsi="Times New Roman"/>
+          <w:b w:val="0"/>
+          <w:i w:val="0"/>
+          <w:smallCaps w:val="0"/>
+          <w:strike w:val="0"/>
+          <w:color w:val="000000"/>
+          <w:sz w:val="24"/>
+          <w:szCs w:val="24"/>
+          <w:u w:val="none"/>
+          <w:shd w:fill="auto" w:val="clear"/>
+          <w:vertAlign w:val="baseline"/>
+          <w:rtl w:val="0"/>
+        </w:rPr>
+        <w:t xml:space="preserve">rtifact and includes </w:t>
+      </w:r>
+      <w:r>
+        <w:rPr>
+          <w:rFonts w:ascii="Times New Roman" w:cs="Times New Roman" w:eastAsia="Times New Roman" w:hAnsi="Times New Roman"/>
+          <w:sz w:val="24"/>
+          <w:szCs w:val="24"/>
+          <w:rtl w:val="0"/>
+        </w:rPr>
+        <w:t xml:space="preserve">a </w:t>
+      </w:r>
+      <w:r>
+        <w:rPr>
+          <w:rFonts w:ascii="Times New Roman" w:cs="Times New Roman" w:eastAsia="Times New Roman" w:hAnsi="Times New Roman"/>
+          <w:b w:val="0"/>
+          <w:i w:val="0"/>
+          <w:smallCaps w:val="0"/>
+          <w:strike w:val="0"/>
+          <w:color w:val="000000"/>
+          <w:sz w:val="24"/>
+          <w:szCs w:val="24"/>
+          <w:u w:val="none"/>
+          <w:shd w:fill="auto" w:val="clear"/>
+          <w:vertAlign w:val="baseline"/>
+          <w:rtl w:val="0"/>
+        </w:rPr>
+        <w:t xml:space="preserve">STIX Extension Definition object.</w:t>
       </w:r>
     </w:p>
     <w:p>
@@ -815,57 +867,235 @@
         </w:rPr>
         <w:t xml:space="preserve">{</w:t>
         <w:br w:type="textWrapping"/>
-        <w:t xml:space="preserve">    "id": "extension-definition--bd736433-33be-0466-ad33-bef32424a776",</w:t>
-        <w:br w:type="textWrapping"/>
+      </w:r>
+      <w:r>
+        <w:rPr>
+          <w:rFonts w:ascii="Consolas" w:cs="Consolas" w:eastAsia="Consolas" w:hAnsi="Consolas"/>
+          <w:sz w:val="18"/>
+          <w:szCs w:val="18"/>
+          <w:shd w:fill="efefef" w:val="clear"/>
+          <w:rtl w:val="0"/>
+        </w:rPr>
+        <w:t xml:space="preserve">    "id": "extension-definition--2dd00d09-9f42-554c-9dd7-75175b98a6c1",</w:t>
+      </w:r>
+    </w:p>
+    <w:p>
+      <w:pPr>
+        <w:spacing w:after="0" w:lineRule="auto"/>
+        <w:ind w:left="720" w:firstLine="0"/>
+        <w:rPr>
+          <w:rFonts w:ascii="Consolas" w:cs="Consolas" w:eastAsia="Consolas" w:hAnsi="Consolas"/>
+          <w:sz w:val="18"/>
+          <w:szCs w:val="18"/>
+          <w:shd w:fill="efefef" w:val="clear"/>
+        </w:rPr>
+      </w:pPr>
+      <w:r>
+        <w:rPr>
+          <w:rFonts w:ascii="Consolas" w:cs="Consolas" w:eastAsia="Consolas" w:hAnsi="Consolas"/>
+          <w:sz w:val="18"/>
+          <w:szCs w:val="18"/>
+          <w:shd w:fill="efefef" w:val="clear"/>
+          <w:rtl w:val="0"/>
+        </w:rPr>
         <w:t xml:space="preserve">    "type": "extension-definition",</w:t>
-        <w:br w:type="textWrapping"/>
+      </w:r>
+    </w:p>
+    <w:p>
+      <w:pPr>
+        <w:spacing w:after="0" w:lineRule="auto"/>
+        <w:ind w:left="720" w:firstLine="0"/>
+        <w:rPr>
+          <w:rFonts w:ascii="Consolas" w:cs="Consolas" w:eastAsia="Consolas" w:hAnsi="Consolas"/>
+          <w:sz w:val="18"/>
+          <w:szCs w:val="18"/>
+          <w:shd w:fill="efefef" w:val="clear"/>
+        </w:rPr>
+      </w:pPr>
+      <w:r>
+        <w:rPr>
+          <w:rFonts w:ascii="Consolas" w:cs="Consolas" w:eastAsia="Consolas" w:hAnsi="Consolas"/>
+          <w:sz w:val="18"/>
+          <w:szCs w:val="18"/>
+          <w:shd w:fill="efefef" w:val="clear"/>
+          <w:rtl w:val="0"/>
+        </w:rPr>
         <w:t xml:space="preserve">    "spec_version": "2.1",</w:t>
-        <w:br w:type="textWrapping"/>
+      </w:r>
+    </w:p>
+    <w:p>
+      <w:pPr>
+        <w:spacing w:after="0" w:lineRule="auto"/>
+        <w:ind w:left="720" w:firstLine="0"/>
+        <w:rPr>
+          <w:rFonts w:ascii="Consolas" w:cs="Consolas" w:eastAsia="Consolas" w:hAnsi="Consolas"/>
+          <w:sz w:val="18"/>
+          <w:szCs w:val="18"/>
+          <w:shd w:fill="efefef" w:val="clear"/>
+        </w:rPr>
+      </w:pPr>
+      <w:r>
+        <w:rPr>
+          <w:rFonts w:ascii="Consolas" w:cs="Consolas" w:eastAsia="Consolas" w:hAnsi="Consolas"/>
+          <w:sz w:val="18"/>
+          <w:szCs w:val="18"/>
+          <w:shd w:fill="efefef" w:val="clear"/>
+          <w:rtl w:val="0"/>
+        </w:rPr>
         <w:t xml:space="preserve">    "name": "Malware Artifact Extension",</w:t>
-        <w:br w:type="textWrapping"/>
-        <w:t xml:space="preserve">    "description": "This schema creates a new propert</w:t>
-      </w:r>
-      <w:r>
-        <w:rPr>
-          <w:rFonts w:ascii="Consolas" w:cs="Consolas" w:eastAsia="Consolas" w:hAnsi="Consolas"/>
-          <w:sz w:val="18"/>
-          <w:szCs w:val="18"/>
-          <w:shd w:fill="efefef" w:val="clear"/>
-          <w:rtl w:val="0"/>
-        </w:rPr>
-        <w:t xml:space="preserve">y to indicate whether a malware artifact is safe</w:t>
-      </w:r>
-      <w:r>
-        <w:rPr>
-          <w:rFonts w:ascii="Consolas" w:cs="Consolas" w:eastAsia="Consolas" w:hAnsi="Consolas"/>
-          <w:color w:val="000000"/>
-          <w:sz w:val="18"/>
-          <w:szCs w:val="18"/>
-          <w:shd w:fill="efefef" w:val="clear"/>
-          <w:rtl w:val="0"/>
-        </w:rPr>
-        <w:t xml:space="preserve">.",</w:t>
-        <w:br w:type="textWrapping"/>
-        <w:t xml:space="preserve">    "created": "2020-10-31T09:00:00.000000Z",</w:t>
-        <w:br w:type="textWrapping"/>
-        <w:t xml:space="preserve">    "modified": "</w:t>
-      </w:r>
-      <w:r>
-        <w:rPr>
-          <w:rFonts w:ascii="Consolas" w:cs="Consolas" w:eastAsia="Consolas" w:hAnsi="Consolas"/>
-          <w:sz w:val="18"/>
-          <w:szCs w:val="18"/>
-          <w:shd w:fill="efefef" w:val="clear"/>
-          <w:rtl w:val="0"/>
-        </w:rPr>
-        <w:t xml:space="preserve">2020-10-31T09:00:00.000000Z",</w:t>
-        <w:br w:type="textWrapping"/>
-        <w:t xml:space="preserve">    "created_by_ref": "identity--66948562-8321-4537-4539-86756453bbbd",</w:t>
-        <w:br w:type="textWrapping"/>
-        <w:t xml:space="preserve">    "schema": "https://www.ais.dhs.gov/schema-malware-artifact/v1/",</w:t>
-        <w:br w:type="textWrapping"/>
-        <w:t xml:space="preserve">    "version": "1.0",</w:t>
-        <w:br w:type="textWrapping"/>
+      </w:r>
+    </w:p>
+    <w:p>
+      <w:pPr>
+        <w:spacing w:after="0" w:lineRule="auto"/>
+        <w:ind w:left="720" w:firstLine="0"/>
+        <w:rPr>
+          <w:rFonts w:ascii="Consolas" w:cs="Consolas" w:eastAsia="Consolas" w:hAnsi="Consolas"/>
+          <w:sz w:val="18"/>
+          <w:szCs w:val="18"/>
+          <w:shd w:fill="efefef" w:val="clear"/>
+        </w:rPr>
+      </w:pPr>
+      <w:r>
+        <w:rPr>
+          <w:rFonts w:ascii="Consolas" w:cs="Consolas" w:eastAsia="Consolas" w:hAnsi="Consolas"/>
+          <w:sz w:val="18"/>
+          <w:szCs w:val="18"/>
+          <w:shd w:fill="efefef" w:val="clear"/>
+          <w:rtl w:val="0"/>
+        </w:rPr>
+        <w:t xml:space="preserve">    "description": "This schema creates a new property to indicate whether a malware artifact is safe.",</w:t>
+      </w:r>
+    </w:p>
+    <w:p>
+      <w:pPr>
+        <w:spacing w:after="0" w:lineRule="auto"/>
+        <w:ind w:left="720" w:firstLine="0"/>
+        <w:rPr>
+          <w:rFonts w:ascii="Consolas" w:cs="Consolas" w:eastAsia="Consolas" w:hAnsi="Consolas"/>
+          <w:sz w:val="18"/>
+          <w:szCs w:val="18"/>
+          <w:shd w:fill="efefef" w:val="clear"/>
+        </w:rPr>
+      </w:pPr>
+      <w:r>
+        <w:rPr>
+          <w:rFonts w:ascii="Consolas" w:cs="Consolas" w:eastAsia="Consolas" w:hAnsi="Consolas"/>
+          <w:sz w:val="18"/>
+          <w:szCs w:val="18"/>
+          <w:shd w:fill="efefef" w:val="clear"/>
+          <w:rtl w:val="0"/>
+        </w:rPr>
+        <w:t xml:space="preserve">    "created": "2022-10-25T09:00:00.000000Z",</w:t>
+      </w:r>
+    </w:p>
+    <w:p>
+      <w:pPr>
+        <w:spacing w:after="0" w:lineRule="auto"/>
+        <w:ind w:left="720" w:firstLine="0"/>
+        <w:rPr>
+          <w:rFonts w:ascii="Consolas" w:cs="Consolas" w:eastAsia="Consolas" w:hAnsi="Consolas"/>
+          <w:sz w:val="18"/>
+          <w:szCs w:val="18"/>
+          <w:shd w:fill="efefef" w:val="clear"/>
+        </w:rPr>
+      </w:pPr>
+      <w:r>
+        <w:rPr>
+          <w:rFonts w:ascii="Consolas" w:cs="Consolas" w:eastAsia="Consolas" w:hAnsi="Consolas"/>
+          <w:sz w:val="18"/>
+          <w:szCs w:val="18"/>
+          <w:shd w:fill="efefef" w:val="clear"/>
+          <w:rtl w:val="0"/>
+        </w:rPr>
+        <w:t xml:space="preserve">    "modified": "2022-10-25T09:00:00.000000Z",</w:t>
+      </w:r>
+    </w:p>
+    <w:p>
+      <w:pPr>
+        <w:spacing w:after="0" w:lineRule="auto"/>
+        <w:ind w:left="720" w:firstLine="0"/>
+        <w:rPr>
+          <w:rFonts w:ascii="Consolas" w:cs="Consolas" w:eastAsia="Consolas" w:hAnsi="Consolas"/>
+          <w:sz w:val="18"/>
+          <w:szCs w:val="18"/>
+          <w:shd w:fill="efefef" w:val="clear"/>
+        </w:rPr>
+      </w:pPr>
+      <w:r>
+        <w:rPr>
+          <w:rFonts w:ascii="Consolas" w:cs="Consolas" w:eastAsia="Consolas" w:hAnsi="Consolas"/>
+          <w:sz w:val="18"/>
+          <w:szCs w:val="18"/>
+          <w:shd w:fill="efefef" w:val="clear"/>
+          <w:rtl w:val="0"/>
+        </w:rPr>
+        <w:t xml:space="preserve">    "created_by_ref": "identity--8ce3f695-d5a4-4dc8-9e93-a65af453a31a",</w:t>
+      </w:r>
+    </w:p>
+    <w:p>
+      <w:pPr>
+        <w:spacing w:after="0" w:lineRule="auto"/>
+        <w:ind w:left="720" w:firstLine="0"/>
+        <w:rPr>
+          <w:rFonts w:ascii="Consolas" w:cs="Consolas" w:eastAsia="Consolas" w:hAnsi="Consolas"/>
+          <w:sz w:val="18"/>
+          <w:szCs w:val="18"/>
+          <w:shd w:fill="efefef" w:val="clear"/>
+        </w:rPr>
+      </w:pPr>
+      <w:r>
+        <w:rPr>
+          <w:rFonts w:ascii="Consolas" w:cs="Consolas" w:eastAsia="Consolas" w:hAnsi="Consolas"/>
+          <w:sz w:val="18"/>
+          <w:szCs w:val="18"/>
+          <w:shd w:fill="efefef" w:val="clear"/>
+          <w:rtl w:val="0"/>
+        </w:rPr>
+        <w:t xml:space="preserve">    "schema": "https://github.com/oasis-open/cti-stix-common-objects/tree/main/ extension-definition-specifications/malware-artifact/",</w:t>
+      </w:r>
+    </w:p>
+    <w:p>
+      <w:pPr>
+        <w:spacing w:after="0" w:lineRule="auto"/>
+        <w:ind w:left="720" w:firstLine="0"/>
+        <w:rPr>
+          <w:rFonts w:ascii="Consolas" w:cs="Consolas" w:eastAsia="Consolas" w:hAnsi="Consolas"/>
+          <w:sz w:val="18"/>
+          <w:szCs w:val="18"/>
+          <w:shd w:fill="efefef" w:val="clear"/>
+        </w:rPr>
+      </w:pPr>
+      <w:r>
+        <w:rPr>
+          <w:rFonts w:ascii="Consolas" w:cs="Consolas" w:eastAsia="Consolas" w:hAnsi="Consolas"/>
+          <w:sz w:val="18"/>
+          <w:szCs w:val="18"/>
+          <w:shd w:fill="efefef" w:val="clear"/>
+          <w:rtl w:val="0"/>
+        </w:rPr>
+        <w:t xml:space="preserve">    "version": "1.0.0",</w:t>
+      </w:r>
+    </w:p>
+    <w:p>
+      <w:pPr>
+        <w:spacing w:after="0" w:lineRule="auto"/>
+        <w:ind w:left="720" w:firstLine="0"/>
+        <w:rPr>
+          <w:rFonts w:ascii="Consolas" w:cs="Consolas" w:eastAsia="Consolas" w:hAnsi="Consolas"/>
+          <w:sz w:val="18"/>
+          <w:szCs w:val="18"/>
+          <w:shd w:fill="efefef" w:val="clear"/>
+        </w:rPr>
+      </w:pPr>
+      <w:r>
+        <w:rPr>
+          <w:rFonts w:ascii="Consolas" w:cs="Consolas" w:eastAsia="Consolas" w:hAnsi="Consolas"/>
+          <w:sz w:val="18"/>
+          <w:szCs w:val="18"/>
+          <w:shd w:fill="efefef" w:val="clear"/>
+          <w:rtl w:val="0"/>
+        </w:rPr>
         <w:t xml:space="preserve">    "extension_types": ["toplevel-property-extension"],</w:t>
       </w:r>
     </w:p>
@@ -875,7 +1105,6 @@
         <w:ind w:left="720" w:firstLine="0"/>
         <w:rPr>
           <w:rFonts w:ascii="Consolas" w:cs="Consolas" w:eastAsia="Consolas" w:hAnsi="Consolas"/>
-          <w:color w:val="000000"/>
           <w:sz w:val="18"/>
           <w:szCs w:val="18"/>
           <w:shd w:fill="efefef" w:val="clear"/>
@@ -890,37 +1119,247 @@
           <w:rtl w:val="0"/>
         </w:rPr>
         <w:t xml:space="preserve">    "extension_properties": ["is_safe"]</w:t>
-        <w:br w:type="textWrapping"/>
+      </w:r>
+    </w:p>
+    <w:p>
+      <w:pPr>
+        <w:spacing w:after="0" w:lineRule="auto"/>
+        <w:ind w:left="720" w:firstLine="0"/>
+        <w:rPr>
+          <w:rFonts w:ascii="Consolas" w:cs="Consolas" w:eastAsia="Consolas" w:hAnsi="Consolas"/>
+          <w:sz w:val="18"/>
+          <w:szCs w:val="18"/>
+          <w:shd w:fill="efefef" w:val="clear"/>
+        </w:rPr>
+      </w:pPr>
+      <w:r>
+        <w:rPr>
+          <w:rFonts w:ascii="Consolas" w:cs="Consolas" w:eastAsia="Consolas" w:hAnsi="Consolas"/>
+          <w:sz w:val="18"/>
+          <w:szCs w:val="18"/>
+          <w:shd w:fill="efefef" w:val="clear"/>
+          <w:rtl w:val="0"/>
+        </w:rPr>
         <w:t xml:space="preserve">},</w:t>
-        <w:br w:type="textWrapping"/>
-      </w:r>
-      <w:r>
-        <w:rPr>
-          <w:rFonts w:ascii="Consolas" w:cs="Consolas" w:eastAsia="Consolas" w:hAnsi="Consolas"/>
-          <w:color w:val="000000"/>
+      </w:r>
+    </w:p>
+    <w:p>
+      <w:pPr>
+        <w:spacing w:after="0" w:lineRule="auto"/>
+        <w:ind w:left="720" w:firstLine="0"/>
+        <w:rPr>
+          <w:rFonts w:ascii="Consolas" w:cs="Consolas" w:eastAsia="Consolas" w:hAnsi="Consolas"/>
+          <w:sz w:val="18"/>
+          <w:szCs w:val="18"/>
+          <w:shd w:fill="efefef" w:val="clear"/>
+        </w:rPr>
+      </w:pPr>
+      <w:r>
+        <w:rPr>
+          <w:rFonts w:ascii="Consolas" w:cs="Consolas" w:eastAsia="Consolas" w:hAnsi="Consolas"/>
           <w:sz w:val="18"/>
           <w:szCs w:val="18"/>
           <w:shd w:fill="efefef" w:val="clear"/>
           <w:rtl w:val="0"/>
         </w:rPr>
         <w:t xml:space="preserve">{</w:t>
-        <w:br w:type="textWrapping"/>
+      </w:r>
+    </w:p>
+    <w:p>
+      <w:pPr>
+        <w:spacing w:after="0" w:lineRule="auto"/>
+        <w:ind w:left="720" w:firstLine="0"/>
+        <w:rPr>
+          <w:rFonts w:ascii="Consolas" w:cs="Consolas" w:eastAsia="Consolas" w:hAnsi="Consolas"/>
+          <w:sz w:val="18"/>
+          <w:szCs w:val="18"/>
+          <w:shd w:fill="efefef" w:val="clear"/>
+        </w:rPr>
+      </w:pPr>
+      <w:r>
+        <w:rPr>
+          <w:rFonts w:ascii="Consolas" w:cs="Consolas" w:eastAsia="Consolas" w:hAnsi="Consolas"/>
+          <w:sz w:val="18"/>
+          <w:szCs w:val="18"/>
+          <w:shd w:fill="efefef" w:val="clear"/>
+          <w:rtl w:val="0"/>
+        </w:rPr>
         <w:t xml:space="preserve">    "type": "artifact",</w:t>
-        <w:br w:type="textWrapping"/>
+      </w:r>
+    </w:p>
+    <w:p>
+      <w:pPr>
+        <w:spacing w:after="0" w:lineRule="auto"/>
+        <w:ind w:left="720" w:firstLine="0"/>
+        <w:rPr>
+          <w:rFonts w:ascii="Consolas" w:cs="Consolas" w:eastAsia="Consolas" w:hAnsi="Consolas"/>
+          <w:sz w:val="18"/>
+          <w:szCs w:val="18"/>
+          <w:shd w:fill="efefef" w:val="clear"/>
+        </w:rPr>
+      </w:pPr>
+      <w:r>
+        <w:rPr>
+          <w:rFonts w:ascii="Consolas" w:cs="Consolas" w:eastAsia="Consolas" w:hAnsi="Consolas"/>
+          <w:sz w:val="18"/>
+          <w:szCs w:val="18"/>
+          <w:shd w:fill="efefef" w:val="clear"/>
+          <w:rtl w:val="0"/>
+        </w:rPr>
         <w:t xml:space="preserve">    "spec_version": "2.1",</w:t>
-        <w:br w:type="textWrapping"/>
-        <w:t xml:space="preserve">    "id": "artifact--b67d30ff-02ac-498a-92f9-32f845f448cf",</w:t>
-        <w:br w:type="textWrapping"/>
+      </w:r>
+    </w:p>
+    <w:p>
+      <w:pPr>
+        <w:spacing w:after="0" w:lineRule="auto"/>
+        <w:ind w:left="720" w:firstLine="0"/>
+        <w:rPr>
+          <w:rFonts w:ascii="Consolas" w:cs="Consolas" w:eastAsia="Consolas" w:hAnsi="Consolas"/>
+          <w:sz w:val="18"/>
+          <w:szCs w:val="18"/>
+          <w:shd w:fill="efefef" w:val="clear"/>
+        </w:rPr>
+      </w:pPr>
+      <w:r>
+        <w:rPr>
+          <w:rFonts w:ascii="Consolas" w:cs="Consolas" w:eastAsia="Consolas" w:hAnsi="Consolas"/>
+          <w:sz w:val="18"/>
+          <w:szCs w:val="18"/>
+          <w:shd w:fill="efefef" w:val="clear"/>
+          <w:rtl w:val="0"/>
+        </w:rPr>
+        <w:t xml:space="preserve">    "id": "artifact--a1223c56-7f5e-5c71-8d72-a3d9b24fcb6f",</w:t>
+      </w:r>
+    </w:p>
+    <w:p>
+      <w:pPr>
+        <w:spacing w:after="0" w:lineRule="auto"/>
+        <w:ind w:left="720" w:firstLine="0"/>
+        <w:rPr>
+          <w:rFonts w:ascii="Consolas" w:cs="Consolas" w:eastAsia="Consolas" w:hAnsi="Consolas"/>
+          <w:sz w:val="18"/>
+          <w:szCs w:val="18"/>
+          <w:shd w:fill="efefef" w:val="clear"/>
+        </w:rPr>
+      </w:pPr>
+      <w:r>
+        <w:rPr>
+          <w:rFonts w:ascii="Consolas" w:cs="Consolas" w:eastAsia="Consolas" w:hAnsi="Consolas"/>
+          <w:sz w:val="18"/>
+          <w:szCs w:val="18"/>
+          <w:shd w:fill="efefef" w:val="clear"/>
+          <w:rtl w:val="0"/>
+        </w:rPr>
         <w:t xml:space="preserve">    "mime_type": "application/zip",</w:t>
-        <w:br w:type="textWrapping"/>
-        <w:t xml:space="preserve">    "payload_bin": "VNEKDAAAJDeudjDjedkedDjj==... &lt;snip&gt;",</w:t>
-        <w:br w:type="textWrapping"/>
+      </w:r>
+    </w:p>
+    <w:p>
+      <w:pPr>
+        <w:spacing w:after="0" w:lineRule="auto"/>
+        <w:ind w:left="720" w:firstLine="0"/>
+        <w:rPr>
+          <w:rFonts w:ascii="Consolas" w:cs="Consolas" w:eastAsia="Consolas" w:hAnsi="Consolas"/>
+          <w:sz w:val="18"/>
+          <w:szCs w:val="18"/>
+          <w:shd w:fill="efefef" w:val="clear"/>
+        </w:rPr>
+      </w:pPr>
+      <w:r>
+        <w:rPr>
+          <w:rFonts w:ascii="Consolas" w:cs="Consolas" w:eastAsia="Consolas" w:hAnsi="Consolas"/>
+          <w:sz w:val="18"/>
+          <w:szCs w:val="18"/>
+          <w:shd w:fill="efefef" w:val="clear"/>
+          <w:rtl w:val="0"/>
+        </w:rPr>
+        <w:t xml:space="preserve">    "payload_bin": "VNEKDAAAJDeudjDjedkedDjj==&lt;snip&gt;",</w:t>
+      </w:r>
+    </w:p>
+    <w:p>
+      <w:pPr>
+        <w:spacing w:after="0" w:lineRule="auto"/>
+        <w:ind w:left="720" w:firstLine="0"/>
+        <w:rPr>
+          <w:rFonts w:ascii="Consolas" w:cs="Consolas" w:eastAsia="Consolas" w:hAnsi="Consolas"/>
+          <w:sz w:val="18"/>
+          <w:szCs w:val="18"/>
+          <w:shd w:fill="efefef" w:val="clear"/>
+        </w:rPr>
+      </w:pPr>
+      <w:r>
+        <w:rPr>
+          <w:rFonts w:ascii="Consolas" w:cs="Consolas" w:eastAsia="Consolas" w:hAnsi="Consolas"/>
+          <w:sz w:val="18"/>
+          <w:szCs w:val="18"/>
+          <w:shd w:fill="efefef" w:val="clear"/>
+          <w:rtl w:val="0"/>
+        </w:rPr>
         <w:t xml:space="preserve">    "hashes": {</w:t>
-        <w:br w:type="textWrapping"/>
+      </w:r>
+    </w:p>
+    <w:p>
+      <w:pPr>
+        <w:spacing w:after="0" w:lineRule="auto"/>
+        <w:ind w:left="720" w:firstLine="0"/>
+        <w:rPr>
+          <w:rFonts w:ascii="Consolas" w:cs="Consolas" w:eastAsia="Consolas" w:hAnsi="Consolas"/>
+          <w:sz w:val="18"/>
+          <w:szCs w:val="18"/>
+          <w:shd w:fill="efefef" w:val="clear"/>
+        </w:rPr>
+      </w:pPr>
+      <w:r>
+        <w:rPr>
+          <w:rFonts w:ascii="Consolas" w:cs="Consolas" w:eastAsia="Consolas" w:hAnsi="Consolas"/>
+          <w:sz w:val="18"/>
+          <w:szCs w:val="18"/>
+          <w:shd w:fill="efefef" w:val="clear"/>
+          <w:rtl w:val="0"/>
+        </w:rPr>
         <w:t xml:space="preserve">        "MD5": "84730cc04f0a433fce5336b7c7504d2c",</w:t>
-        <w:br w:type="textWrapping"/>
-        <w:t xml:space="preserve">        "SHA-256": "f432cf964b998e582fd2c191a0c986430cb632a315435f80798dd2a2…e5f5"</w:t>
-        <w:br w:type="textWrapping"/>
+      </w:r>
+    </w:p>
+    <w:p>
+      <w:pPr>
+        <w:spacing w:after="0" w:lineRule="auto"/>
+        <w:ind w:left="720" w:firstLine="0"/>
+        <w:rPr>
+          <w:rFonts w:ascii="Consolas" w:cs="Consolas" w:eastAsia="Consolas" w:hAnsi="Consolas"/>
+          <w:sz w:val="18"/>
+          <w:szCs w:val="18"/>
+          <w:shd w:fill="efefef" w:val="clear"/>
+        </w:rPr>
+      </w:pPr>
+      <w:r>
+        <w:rPr>
+          <w:rFonts w:ascii="Consolas" w:cs="Consolas" w:eastAsia="Consolas" w:hAnsi="Consolas"/>
+          <w:sz w:val="18"/>
+          <w:szCs w:val="18"/>
+          <w:shd w:fill="efefef" w:val="clear"/>
+          <w:rtl w:val="0"/>
+        </w:rPr>
+        <w:t xml:space="preserve">        "SHA-256": "f432cf964b998e582fd2c191a0c986430cb632a315435f80798dd2a2…"</w:t>
+      </w:r>
+    </w:p>
+    <w:p>
+      <w:pPr>
+        <w:spacing w:after="0" w:lineRule="auto"/>
+        <w:ind w:left="720" w:firstLine="0"/>
+        <w:rPr>
+          <w:rFonts w:ascii="Consolas" w:cs="Consolas" w:eastAsia="Consolas" w:hAnsi="Consolas"/>
+          <w:sz w:val="18"/>
+          <w:szCs w:val="18"/>
+          <w:shd w:fill="efefef" w:val="clear"/>
+        </w:rPr>
+      </w:pPr>
+      <w:r>
+        <w:rPr>
+          <w:rFonts w:ascii="Consolas" w:cs="Consolas" w:eastAsia="Consolas" w:hAnsi="Consolas"/>
+          <w:sz w:val="18"/>
+          <w:szCs w:val="18"/>
+          <w:shd w:fill="efefef" w:val="clear"/>
+          <w:rtl w:val="0"/>
+        </w:rPr>
         <w:t xml:space="preserve">    },</w:t>
       </w:r>
     </w:p>
@@ -930,7 +1369,6 @@
         <w:ind w:left="720" w:firstLine="0"/>
         <w:rPr>
           <w:rFonts w:ascii="Consolas" w:cs="Consolas" w:eastAsia="Consolas" w:hAnsi="Consolas"/>
-          <w:b w:val="1"/>
           <w:sz w:val="18"/>
           <w:szCs w:val="18"/>
           <w:shd w:fill="efefef" w:val="clear"/>
@@ -946,61 +1384,106 @@
         </w:rPr>
         <w:t xml:space="preserve">    "is_safe": "false",</w:t>
       </w:r>
-      <w:r>
-        <w:rPr>
-          <w:rFonts w:ascii="Consolas" w:cs="Consolas" w:eastAsia="Consolas" w:hAnsi="Consolas"/>
-          <w:color w:val="000000"/>
-          <w:sz w:val="18"/>
-          <w:szCs w:val="18"/>
-          <w:shd w:fill="efefef" w:val="clear"/>
-          <w:rtl w:val="0"/>
-        </w:rPr>
-        <w:br w:type="textWrapping"/>
-      </w:r>
-      <w:r>
-        <w:rPr>
-          <w:rFonts w:ascii="Consolas" w:cs="Consolas" w:eastAsia="Consolas" w:hAnsi="Consolas"/>
-          <w:sz w:val="18"/>
-          <w:szCs w:val="18"/>
-          <w:shd w:fill="efefef" w:val="clear"/>
-          <w:rtl w:val="0"/>
-        </w:rPr>
-        <w:t xml:space="preserve">    "extensions": {"extension-definition--bd736433-33be-0466-ad33-bef32424a776": {</w:t>
-      </w:r>
-      <w:r>
-        <w:rPr>
-          <w:rtl w:val="0"/>
-        </w:rPr>
-      </w:r>
-    </w:p>
-    <w:p>
-      <w:pPr>
-        <w:spacing w:after="0" w:lineRule="auto"/>
-        <w:ind w:left="720" w:firstLine="0"/>
-        <w:rPr>
-          <w:rFonts w:ascii="Consolas" w:cs="Consolas" w:eastAsia="Consolas" w:hAnsi="Consolas"/>
-          <w:b w:val="1"/>
-          <w:color w:val="000000"/>
-          <w:sz w:val="18"/>
-          <w:szCs w:val="18"/>
-          <w:shd w:fill="efefef" w:val="clear"/>
-        </w:rPr>
-      </w:pPr>
-      <w:r>
-        <w:rPr>
-          <w:rFonts w:ascii="Consolas" w:cs="Consolas" w:eastAsia="Consolas" w:hAnsi="Consolas"/>
-          <w:color w:val="000000"/>
+    </w:p>
+    <w:p>
+      <w:pPr>
+        <w:spacing w:after="0" w:lineRule="auto"/>
+        <w:ind w:left="720" w:firstLine="0"/>
+        <w:rPr>
+          <w:rFonts w:ascii="Consolas" w:cs="Consolas" w:eastAsia="Consolas" w:hAnsi="Consolas"/>
+          <w:sz w:val="18"/>
+          <w:szCs w:val="18"/>
+          <w:shd w:fill="efefef" w:val="clear"/>
+        </w:rPr>
+      </w:pPr>
+      <w:r>
+        <w:rPr>
+          <w:rFonts w:ascii="Consolas" w:cs="Consolas" w:eastAsia="Consolas" w:hAnsi="Consolas"/>
+          <w:sz w:val="18"/>
+          <w:szCs w:val="18"/>
+          <w:shd w:fill="efefef" w:val="clear"/>
+          <w:rtl w:val="0"/>
+        </w:rPr>
+        <w:t xml:space="preserve">    "extensions": {"extension-definition--2dd00d09-9f42-554c-9dd7-75175b98a6c1": { </w:t>
+      </w:r>
+    </w:p>
+    <w:p>
+      <w:pPr>
+        <w:spacing w:after="0" w:lineRule="auto"/>
+        <w:ind w:left="720" w:firstLine="0"/>
+        <w:rPr>
+          <w:rFonts w:ascii="Consolas" w:cs="Consolas" w:eastAsia="Consolas" w:hAnsi="Consolas"/>
+          <w:sz w:val="18"/>
+          <w:szCs w:val="18"/>
+          <w:shd w:fill="efefef" w:val="clear"/>
+        </w:rPr>
+      </w:pPr>
+      <w:r>
+        <w:rPr>
+          <w:rFonts w:ascii="Consolas" w:cs="Consolas" w:eastAsia="Consolas" w:hAnsi="Consolas"/>
           <w:sz w:val="18"/>
           <w:szCs w:val="18"/>
           <w:shd w:fill="efefef" w:val="clear"/>
           <w:rtl w:val="0"/>
         </w:rPr>
         <w:t xml:space="preserve">        "extension_type": "toplevel-property-extension"</w:t>
-        <w:br w:type="textWrapping"/>
+      </w:r>
+    </w:p>
+    <w:p>
+      <w:pPr>
+        <w:spacing w:after="0" w:lineRule="auto"/>
+        <w:ind w:left="720" w:firstLine="0"/>
+        <w:rPr>
+          <w:rFonts w:ascii="Consolas" w:cs="Consolas" w:eastAsia="Consolas" w:hAnsi="Consolas"/>
+          <w:sz w:val="18"/>
+          <w:szCs w:val="18"/>
+          <w:shd w:fill="efefef" w:val="clear"/>
+        </w:rPr>
+      </w:pPr>
+      <w:r>
+        <w:rPr>
+          <w:rFonts w:ascii="Consolas" w:cs="Consolas" w:eastAsia="Consolas" w:hAnsi="Consolas"/>
+          <w:sz w:val="18"/>
+          <w:szCs w:val="18"/>
+          <w:shd w:fill="efefef" w:val="clear"/>
+          <w:rtl w:val="0"/>
+        </w:rPr>
         <w:t xml:space="preserve">    }}</w:t>
-        <w:br w:type="textWrapping"/>
+      </w:r>
+    </w:p>
+    <w:p>
+      <w:pPr>
+        <w:spacing w:after="0" w:lineRule="auto"/>
+        <w:ind w:left="720" w:firstLine="0"/>
+        <w:rPr>
+          <w:rFonts w:ascii="Consolas" w:cs="Consolas" w:eastAsia="Consolas" w:hAnsi="Consolas"/>
+          <w:sz w:val="18"/>
+          <w:szCs w:val="18"/>
+          <w:shd w:fill="efefef" w:val="clear"/>
+        </w:rPr>
+      </w:pPr>
+      <w:r>
+        <w:rPr>
+          <w:rFonts w:ascii="Consolas" w:cs="Consolas" w:eastAsia="Consolas" w:hAnsi="Consolas"/>
+          <w:sz w:val="18"/>
+          <w:szCs w:val="18"/>
+          <w:shd w:fill="efefef" w:val="clear"/>
+          <w:rtl w:val="0"/>
+        </w:rPr>
         <w:t xml:space="preserve">}</w:t>
       </w:r>
+    </w:p>
+    <w:p>
+      <w:pPr>
+        <w:spacing w:after="0" w:lineRule="auto"/>
+        <w:ind w:left="720" w:firstLine="0"/>
+        <w:rPr>
+          <w:rFonts w:ascii="Consolas" w:cs="Consolas" w:eastAsia="Consolas" w:hAnsi="Consolas"/>
+          <w:sz w:val="18"/>
+          <w:szCs w:val="18"/>
+          <w:shd w:fill="efefef" w:val="clear"/>
+        </w:rPr>
+      </w:pPr>
       <w:r>
         <w:rPr>
           <w:rtl w:val="0"/>
@@ -2293,7 +2776,7 @@
 
 <file path=customXML/item1.xml><?xml version="1.0" encoding="utf-8"?>
 <go:gDocsCustomXmlDataStorage xmlns:go="http://customooxmlschemas.google.com/" xmlns:r="http://schemas.openxmlformats.org/officeDocument/2006/relationships">
-  <go:docsCustomData xmlns:go="http://customooxmlschemas.google.com/" roundtripDataSignature="AMtx7mj6zB3LbsUPkkqHasKAplwEvqtCOQ==">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</go:docsCustomData>
+  <go:docsCustomData xmlns:go="http://customooxmlschemas.google.com/" roundtripDataSignature="AMtx7mj6zB3LbsUPkkqHasKAplwEvqtCOQ==">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</go:docsCustomData>
 </go:gDocsCustomXmlDataStorage>
 </file>
 

</xml_diff>